<commit_message>
add pdf file for swe530 project 2
</commit_message>
<xml_diff>
--- a/swe530-softwareDesingProcess/project-2/SWE530-Project2-TanerEşme.docx
+++ b/swe530-softwareDesingProcess/project-2/SWE530-Project2-TanerEşme.docx
@@ -8,6 +8,8 @@
           <w:noProof/>
         </w:rPr>
       </w:pPr>
+      <w:bookmarkStart w:id="0" w:name="_GoBack"/>
+      <w:bookmarkEnd w:id="0"/>
     </w:p>
     <w:p>
       <w:pPr>
@@ -358,128 +360,81 @@
           <w:r>
             <w:fldChar w:fldCharType="separate"/>
           </w:r>
-          <w:bookmarkStart w:id="0" w:name="_GoBack"/>
-          <w:bookmarkEnd w:id="0"/>
-          <w:r>
-            <w:rPr>
-              <w:rStyle w:val="Hyperlink"/>
-              <w:noProof/>
-            </w:rPr>
-            <w:fldChar w:fldCharType="begin"/>
-          </w:r>
-          <w:r>
-            <w:rPr>
-              <w:rStyle w:val="Hyperlink"/>
-              <w:noProof/>
-            </w:rPr>
-            <w:instrText xml:space="preserve"> </w:instrText>
-          </w:r>
-          <w:r>
-            <w:rPr>
-              <w:noProof/>
-            </w:rPr>
-            <w:instrText>HYPERLINK \l "_Toc510293406"</w:instrText>
-          </w:r>
-          <w:r>
-            <w:rPr>
-              <w:rStyle w:val="Hyperlink"/>
-              <w:noProof/>
-            </w:rPr>
-            <w:instrText xml:space="preserve"> </w:instrText>
-          </w:r>
-          <w:r>
-            <w:rPr>
-              <w:rStyle w:val="Hyperlink"/>
-              <w:noProof/>
-            </w:rPr>
-          </w:r>
-          <w:r>
-            <w:rPr>
-              <w:rStyle w:val="Hyperlink"/>
-              <w:noProof/>
-            </w:rPr>
-            <w:fldChar w:fldCharType="separate"/>
-          </w:r>
-          <w:r>
-            <w:rPr>
-              <w:rStyle w:val="Hyperlink"/>
-              <w:b/>
-              <w:noProof/>
-              <w:lang w:val="tr-TR"/>
-            </w:rPr>
-            <w:t>1.</w:t>
-          </w:r>
-          <w:r>
-            <w:rPr>
-              <w:rFonts w:cstheme="minorBidi"/>
-              <w:noProof/>
-            </w:rPr>
-            <w:tab/>
-          </w:r>
-          <w:r>
-            <w:rPr>
-              <w:rStyle w:val="Hyperlink"/>
-              <w:b/>
-              <w:noProof/>
-              <w:lang w:val="tr-TR"/>
-            </w:rPr>
-            <w:t>Introduction</w:t>
-          </w:r>
-          <w:r>
-            <w:rPr>
-              <w:noProof/>
-              <w:webHidden/>
-            </w:rPr>
-            <w:tab/>
-          </w:r>
-          <w:r>
-            <w:rPr>
-              <w:noProof/>
-              <w:webHidden/>
-            </w:rPr>
-            <w:fldChar w:fldCharType="begin"/>
-          </w:r>
-          <w:r>
-            <w:rPr>
-              <w:noProof/>
-              <w:webHidden/>
-            </w:rPr>
-            <w:instrText xml:space="preserve"> PAGEREF _Toc510293406 \h </w:instrText>
-          </w:r>
-          <w:r>
-            <w:rPr>
-              <w:noProof/>
-              <w:webHidden/>
-            </w:rPr>
-          </w:r>
-          <w:r>
-            <w:rPr>
-              <w:noProof/>
-              <w:webHidden/>
-            </w:rPr>
-            <w:fldChar w:fldCharType="separate"/>
-          </w:r>
-          <w:r>
-            <w:rPr>
-              <w:noProof/>
-              <w:webHidden/>
-            </w:rPr>
-            <w:t>4</w:t>
-          </w:r>
-          <w:r>
-            <w:rPr>
-              <w:noProof/>
-              <w:webHidden/>
-            </w:rPr>
-            <w:fldChar w:fldCharType="end"/>
-          </w:r>
-          <w:r>
-            <w:rPr>
-              <w:rStyle w:val="Hyperlink"/>
-              <w:noProof/>
-            </w:rPr>
-            <w:fldChar w:fldCharType="end"/>
-          </w:r>
+          <w:hyperlink w:anchor="_Toc510293406" w:history="1">
+            <w:r>
+              <w:rPr>
+                <w:rStyle w:val="Hyperlink"/>
+                <w:b/>
+                <w:noProof/>
+                <w:lang w:val="tr-TR"/>
+              </w:rPr>
+              <w:t>1.</w:t>
+            </w:r>
+            <w:r>
+              <w:rPr>
+                <w:rFonts w:cstheme="minorBidi"/>
+                <w:noProof/>
+              </w:rPr>
+              <w:tab/>
+            </w:r>
+            <w:r>
+              <w:rPr>
+                <w:rStyle w:val="Hyperlink"/>
+                <w:b/>
+                <w:noProof/>
+                <w:lang w:val="tr-TR"/>
+              </w:rPr>
+              <w:t>Introduction</w:t>
+            </w:r>
+            <w:r>
+              <w:rPr>
+                <w:noProof/>
+                <w:webHidden/>
+              </w:rPr>
+              <w:tab/>
+            </w:r>
+            <w:r>
+              <w:rPr>
+                <w:noProof/>
+                <w:webHidden/>
+              </w:rPr>
+              <w:fldChar w:fldCharType="begin"/>
+            </w:r>
+            <w:r>
+              <w:rPr>
+                <w:noProof/>
+                <w:webHidden/>
+              </w:rPr>
+              <w:instrText xml:space="preserve"> PAGEREF _Toc510293406 \h </w:instrText>
+            </w:r>
+            <w:r>
+              <w:rPr>
+                <w:noProof/>
+                <w:webHidden/>
+              </w:rPr>
+            </w:r>
+            <w:r>
+              <w:rPr>
+                <w:noProof/>
+                <w:webHidden/>
+              </w:rPr>
+              <w:fldChar w:fldCharType="separate"/>
+            </w:r>
+            <w:r>
+              <w:rPr>
+                <w:noProof/>
+                <w:webHidden/>
+              </w:rPr>
+              <w:t>4</w:t>
+            </w:r>
+            <w:r>
+              <w:rPr>
+                <w:noProof/>
+                <w:webHidden/>
+              </w:rPr>
+              <w:fldChar w:fldCharType="end"/>
+            </w:r>
+          </w:hyperlink>
         </w:p>
         <w:p>
           <w:pPr>
@@ -6477,19 +6432,7 @@
         <w:rPr>
           <w:lang w:val="tr-TR"/>
         </w:rPr>
-        <w:t>The system shall be able to</w:t>
-      </w:r>
-      <w:r>
-        <w:rPr>
-          <w:lang w:val="tr-TR"/>
-        </w:rPr>
-        <w:t xml:space="preserve"> </w:t>
-      </w:r>
-      <w:r>
-        <w:rPr>
-          <w:lang w:val="tr-TR"/>
-        </w:rPr>
-        <w:t>redirect the user to the dashboard page after validation completed</w:t>
+        <w:t>The system shall be able to redirect the user to the dashboard page after validation completed</w:t>
       </w:r>
       <w:r>
         <w:rPr>
@@ -6981,13 +6924,7 @@
         <w:rPr>
           <w:lang w:val="tr-TR"/>
         </w:rPr>
-        <w:t xml:space="preserve">The system shall </w:t>
-      </w:r>
-      <w:r>
-        <w:rPr>
-          <w:lang w:val="tr-TR"/>
-        </w:rPr>
-        <w:t>allow the users to update their address and contact information.</w:t>
+        <w:t>The system shall allow the users to update their address and contact information.</w:t>
       </w:r>
     </w:p>
     <w:p>
@@ -7152,19 +7089,7 @@
         <w:rPr>
           <w:lang w:val="tr-TR"/>
         </w:rPr>
-        <w:t xml:space="preserve">The system shall provide </w:t>
-      </w:r>
-      <w:r>
-        <w:rPr>
-          <w:lang w:val="tr-TR"/>
-        </w:rPr>
-        <w:t>different payment methods such as Masterpass, MOTO transaction and money transfer</w:t>
-      </w:r>
-      <w:r>
-        <w:rPr>
-          <w:lang w:val="tr-TR"/>
-        </w:rPr>
-        <w:t>.</w:t>
+        <w:t>The system shall provide different payment methods such as Masterpass, MOTO transaction and money transfer.</w:t>
       </w:r>
     </w:p>
     <w:p>
@@ -7211,13 +7136,7 @@
         <w:rPr>
           <w:lang w:val="tr-TR"/>
         </w:rPr>
-        <w:t>Functional require</w:t>
-      </w:r>
-      <w:r>
-        <w:rPr>
-          <w:lang w:val="tr-TR"/>
-        </w:rPr>
-        <w:t>ment 17</w:t>
+        <w:t>Functional requirement 17</w:t>
       </w:r>
       <w:bookmarkEnd w:id="39"/>
     </w:p>
@@ -7233,13 +7152,7 @@
         <w:rPr>
           <w:lang w:val="tr-TR"/>
         </w:rPr>
-        <w:t>ID : CFR</w:t>
-      </w:r>
-      <w:r>
-        <w:rPr>
-          <w:lang w:val="tr-TR"/>
-        </w:rPr>
-        <w:t>17</w:t>
+        <w:t>ID : CFR17</w:t>
       </w:r>
     </w:p>
     <w:p>
@@ -7260,13 +7173,7 @@
         <w:rPr>
           <w:lang w:val="tr-TR"/>
         </w:rPr>
-        <w:t xml:space="preserve">The system shall </w:t>
-      </w:r>
-      <w:r>
-        <w:rPr>
-          <w:lang w:val="tr-TR"/>
-        </w:rPr>
-        <w:t>assign a unique number for every single purchase.</w:t>
+        <w:t>The system shall assign a unique number for every single purchase.</w:t>
       </w:r>
     </w:p>
     <w:p>
@@ -7350,13 +7257,7 @@
         <w:rPr>
           <w:lang w:val="tr-TR"/>
         </w:rPr>
-        <w:t xml:space="preserve">The system </w:t>
-      </w:r>
-      <w:r>
-        <w:rPr>
-          <w:lang w:val="tr-TR"/>
-        </w:rPr>
-        <w:t>should send an email which contains the transaction details below.</w:t>
+        <w:t>The system should send an email which contains the transaction details below.</w:t>
       </w:r>
     </w:p>
     <w:p>
@@ -7575,13 +7476,7 @@
         <w:rPr>
           <w:lang w:val="tr-TR"/>
         </w:rPr>
-        <w:t>ID : CFR</w:t>
-      </w:r>
-      <w:r>
-        <w:rPr>
-          <w:lang w:val="tr-TR"/>
-        </w:rPr>
-        <w:t>19</w:t>
+        <w:t>ID : CFR19</w:t>
       </w:r>
     </w:p>
     <w:p>
@@ -7623,13 +7518,7 @@
         <w:rPr>
           <w:lang w:val="tr-TR"/>
         </w:rPr>
-        <w:t xml:space="preserve"> CFR9</w:t>
-      </w:r>
-      <w:r>
-        <w:rPr>
-          <w:lang w:val="tr-TR"/>
-        </w:rPr>
-        <w:t xml:space="preserve"> and CFR16</w:t>
+        <w:t xml:space="preserve"> CFR9 and CFR16</w:t>
       </w:r>
     </w:p>
     <w:p>
@@ -7666,13 +7555,7 @@
         <w:rPr>
           <w:lang w:val="tr-TR"/>
         </w:rPr>
-        <w:t>ID : CFR</w:t>
-      </w:r>
-      <w:r>
-        <w:rPr>
-          <w:lang w:val="tr-TR"/>
-        </w:rPr>
-        <w:t>20</w:t>
+        <w:t>ID : CFR20</w:t>
       </w:r>
     </w:p>
     <w:p>
@@ -7764,14 +7647,7 @@
           <w:b/>
           <w:lang w:val="tr-TR"/>
         </w:rPr>
-        <w:t xml:space="preserve"> for </w:t>
-      </w:r>
-      <w:r>
-        <w:rPr>
-          <w:b/>
-          <w:lang w:val="tr-TR"/>
-        </w:rPr>
-        <w:t>Dealers</w:t>
+        <w:t xml:space="preserve"> for Dealers</w:t>
       </w:r>
       <w:bookmarkEnd w:id="43"/>
     </w:p>
@@ -9054,13 +8930,7 @@
         <w:rPr>
           <w:lang w:val="tr-TR"/>
         </w:rPr>
-        <w:t xml:space="preserve">The system shall be able to display a message after sending validation </w:t>
-      </w:r>
-      <w:r>
-        <w:rPr>
-          <w:lang w:val="tr-TR"/>
-        </w:rPr>
-        <w:t>email</w:t>
+        <w:t>The system shall be able to display a message after sending validation email</w:t>
       </w:r>
       <w:r>
         <w:rPr>
@@ -9168,19 +9038,7 @@
         <w:rPr>
           <w:lang w:val="tr-TR"/>
         </w:rPr>
-        <w:t xml:space="preserve">The system shall be able to redirect the </w:t>
-      </w:r>
-      <w:r>
-        <w:rPr>
-          <w:lang w:val="tr-TR"/>
-        </w:rPr>
-        <w:t>dealer</w:t>
-      </w:r>
-      <w:r>
-        <w:rPr>
-          <w:lang w:val="tr-TR"/>
-        </w:rPr>
-        <w:t xml:space="preserve"> to the dashboard page after validation completed by clicking the link.</w:t>
+        <w:t>The system shall be able to redirect the dealer to the dashboard page after validation completed by clicking the link.</w:t>
       </w:r>
     </w:p>
     <w:p>
@@ -14392,7 +14250,7 @@
 </file>
 
 <file path=customXml/itemProps1.xml><?xml version="1.0" encoding="utf-8"?>
-<ds:datastoreItem xmlns:ds="http://schemas.openxmlformats.org/officeDocument/2006/customXml" ds:itemID="{01E1359F-A6AA-4A1E-8B3C-BD8688782258}">
+<ds:datastoreItem xmlns:ds="http://schemas.openxmlformats.org/officeDocument/2006/customXml" ds:itemID="{94D8DD6A-3E6F-4030-A0F0-6E1581ACE225}">
   <ds:schemaRefs>
     <ds:schemaRef ds:uri="http://schemas.openxmlformats.org/officeDocument/2006/bibliography"/>
   </ds:schemaRefs>

</xml_diff>